<commit_message>
#97, #98, #99 - fixed.
</commit_message>
<xml_diff>
--- a/Docx/Глава 1.7 - Паттерны поведения Заключение.docx
+++ b/Docx/Глава 1.7 - Паттерны поведения Заключение.docx
@@ -72,91 +72,84 @@
         <w:rPr>
           <w:lang w:val="ru-RU"/>
         </w:rPr>
+        <w:t xml:space="preserve"> не было бы возможности заменить алгоритм во время исполнения. Без </w:t>
+      </w:r>
+      <w:r>
+        <w:rPr>
+          <w:b/>
+          <w:lang w:val="ru-RU"/>
+        </w:rPr>
+        <w:t>шаблонного метода</w:t>
+      </w:r>
+      <w:r>
+        <w:rPr>
+          <w:lang w:val="ru-RU"/>
+        </w:rPr>
+        <w:t xml:space="preserve"> было бы сложно использовать повторно базовые классы. </w:t>
+      </w:r>
+      <w:r>
+        <w:rPr>
+          <w:b/>
+          <w:lang w:val="ru-RU"/>
+        </w:rPr>
+        <w:t>Посредник</w:t>
+      </w:r>
+      <w:r>
+        <w:rPr>
+          <w:lang w:val="ru-RU"/>
+        </w:rPr>
+        <w:t xml:space="preserve"> прячет способ взаимодействия более простых объектов и делает их менее зависимыми друг от друга. Без </w:t>
+      </w:r>
+      <w:r>
+        <w:rPr>
+          <w:b/>
+          <w:lang w:val="ru-RU"/>
+        </w:rPr>
+        <w:t>итераторов</w:t>
+      </w:r>
+      <w:r>
+        <w:rPr>
+          <w:lang w:val="ru-RU"/>
+        </w:rPr>
+        <w:t xml:space="preserve"> было бы невозможно писать обобщенные алгоритмы, работающие с множеством коллекций. </w:t>
+      </w:r>
+      <w:r>
+        <w:rPr>
+          <w:b/>
+          <w:lang w:val="ru-RU"/>
+        </w:rPr>
+        <w:t>Наблюдатель</w:t>
+      </w:r>
+      <w:r>
+        <w:rPr>
+          <w:lang w:val="ru-RU"/>
+        </w:rPr>
         <w:t xml:space="preserve"> </w:t>
       </w:r>
       <w:r>
         <w:rPr>
           <w:lang w:val="ru-RU"/>
         </w:rPr>
-        <w:t xml:space="preserve">не было бы возможности заменить алгоритм во время исполнения. Без </w:t>
+        <w:t>позволяет полностью упразднить явную связь между классом и подписчиками</w:t>
+      </w:r>
+      <w:r>
+        <w:rPr>
+          <w:lang w:val="ru-RU"/>
+        </w:rPr>
+        <w:t xml:space="preserve">. </w:t>
       </w:r>
       <w:r>
         <w:rPr>
           <w:b/>
           <w:lang w:val="ru-RU"/>
         </w:rPr>
-        <w:t>шаблонного метода</w:t>
-      </w:r>
-      <w:r>
-        <w:rPr>
-          <w:lang w:val="ru-RU"/>
-        </w:rPr>
-        <w:t xml:space="preserve"> было бы сложно использовать повторно базовые классы. </w:t>
-      </w:r>
-      <w:r>
-        <w:rPr>
-          <w:b/>
-          <w:lang w:val="ru-RU"/>
-        </w:rPr>
-        <w:t>Посредник</w:t>
-      </w:r>
-      <w:r>
-        <w:rPr>
-          <w:lang w:val="ru-RU"/>
-        </w:rPr>
-        <w:t xml:space="preserve"> прячет способ взаимодействия более простых объектов и делает их менее зависимыми друг от друга. Без </w:t>
-      </w:r>
-      <w:r>
-        <w:rPr>
-          <w:b/>
-          <w:lang w:val="ru-RU"/>
-        </w:rPr>
-        <w:t>итераторо</w:t>
-      </w:r>
-      <w:r>
-        <w:rPr>
-          <w:b/>
-          <w:lang w:val="ru-RU"/>
-        </w:rPr>
-        <w:t>в</w:t>
-      </w:r>
-      <w:r>
-        <w:rPr>
-          <w:lang w:val="ru-RU"/>
-        </w:rPr>
-        <w:t xml:space="preserve"> было бы невозможно писать обобщенные алгоритмы, работающие с множеством коллекций. </w:t>
-      </w:r>
-      <w:r>
-        <w:rPr>
-          <w:b/>
-          <w:lang w:val="ru-RU"/>
-        </w:rPr>
-        <w:t>Наблюдатель</w:t>
-      </w:r>
-      <w:r>
-        <w:rPr>
-          <w:lang w:val="ru-RU"/>
-        </w:rPr>
-        <w:t xml:space="preserve"> позволяет полностью упразднить связь между классом и его клиентами. </w:t>
-      </w:r>
-      <w:r>
-        <w:rPr>
-          <w:b/>
-          <w:lang w:val="ru-RU"/>
-        </w:rPr>
         <w:t>Посетитель</w:t>
       </w:r>
       <w:r>
         <w:rPr>
           <w:lang w:val="ru-RU"/>
         </w:rPr>
-        <w:t xml:space="preserve"> делает возможным "функциональный дизайн" и позволяет добавлять новое поведение в</w:t>
-      </w:r>
-      <w:r>
-        <w:rPr>
-          <w:lang w:val="ru-RU"/>
-        </w:rPr>
-        <w:t xml:space="preserve"> иерархии классов без их модификации.</w:t>
+        <w:t xml:space="preserve"> делает возможным "функциональный дизайн" и позволяет добавлять новое поведение в иерархии классов без их модификации.</w:t>
       </w:r>
     </w:p>
     <w:p>
@@ -185,13 +178,7 @@
         <w:rPr>
           <w:lang w:val="ru-RU"/>
         </w:rPr>
-        <w:t>Паттерн</w:t>
-      </w:r>
-      <w:r>
-        <w:rPr>
-          <w:lang w:val="ru-RU"/>
-        </w:rPr>
-        <w:t xml:space="preserve"> Команда</w:t>
+        <w:t>Паттерн Команда</w:t>
       </w:r>
     </w:p>
     <w:p>
@@ -224,19 +211,7 @@
         <w:rPr>
           <w:lang w:val="ru-RU"/>
         </w:rPr>
-        <w:t>Паттерн команда позволяет с</w:t>
-      </w:r>
-      <w:r>
-        <w:rPr>
-          <w:lang w:val="ru-RU"/>
-        </w:rPr>
-        <w:t>прятать действие в объекте и отвязать источник этого действия от места его исполнения. Классический пример - проектирование пользовательского интерфейса. Пункт меню не должен знать, что происходит при его активации пользователем, он должен знать лишь о нек</w:t>
-      </w:r>
-      <w:r>
-        <w:rPr>
-          <w:lang w:val="ru-RU"/>
-        </w:rPr>
-        <w:t xml:space="preserve">отором действии, которое </w:t>
+        <w:t xml:space="preserve">Паттерн команда позволяет спрятать действие в объекте и отвязать источник этого действия от места его исполнения. Классический пример - проектирование пользовательского интерфейса. Пункт меню не должен знать, что происходит при его активации пользователем, он должен знать лишь о некотором действии, которое </w:t>
       </w:r>
       <w:proofErr w:type="gramStart"/>
       <w:r>
@@ -363,13 +338,19 @@
         <w:rPr>
           <w:lang w:val="ru-RU"/>
         </w:rPr>
-        <w:t>Рисунок 7.1 - Диаграмма пат</w:t>
-      </w:r>
-      <w:r>
-        <w:rPr>
-          <w:lang w:val="ru-RU"/>
-        </w:rPr>
-        <w:t>терна Команда</w:t>
+        <w:t xml:space="preserve">Рисунок 7.1 - Диаграмма </w:t>
+      </w:r>
+      <w:r>
+        <w:rPr>
+          <w:lang w:val="ru-RU"/>
+        </w:rPr>
+        <w:t xml:space="preserve">классов </w:t>
+      </w:r>
+      <w:r>
+        <w:rPr>
+          <w:lang w:val="ru-RU"/>
+        </w:rPr>
+        <w:t>паттерна Команда</w:t>
       </w:r>
     </w:p>
     <w:p>
@@ -452,13 +433,7 @@
         <w:rPr>
           <w:lang w:val="ru-RU"/>
         </w:rPr>
-        <w:t xml:space="preserve"> может выполнять простую операцию са</w:t>
-      </w:r>
-      <w:r>
-        <w:rPr>
-          <w:lang w:val="ru-RU"/>
-        </w:rPr>
-        <w:t xml:space="preserve">мостоятельно. Например, команда </w:t>
+        <w:t xml:space="preserve"> может выполнять простую операцию самостоятельно. Например, команда </w:t>
       </w:r>
       <w:proofErr w:type="spellStart"/>
       <w:r>
@@ -526,10 +501,7 @@
       </w:r>
       <w:proofErr w:type="spellEnd"/>
       <w:r>
-        <w:t xml:space="preserve"> </w:t>
-      </w:r>
-      <w:r>
-        <w:t>описывает именно этот вид реализации.</w:t>
+        <w:t xml:space="preserve"> описывает именно этот вид реализации.</w:t>
       </w:r>
     </w:p>
     <w:p>
@@ -551,13 +523,7 @@
         <w:rPr>
           <w:lang w:val="ru-RU"/>
         </w:rPr>
-        <w:t># очень распространено использование "функциональной" версии паттерна Команда на основе делегатов. С помощью анонимных методов легко получить делегат, который будет захв</w:t>
-      </w:r>
-      <w:r>
-        <w:rPr>
-          <w:lang w:val="ru-RU"/>
-        </w:rPr>
-        <w:t>атывать внешний контекст и выполнять требуемое действие. Подобный вид команд применяется очень часто и мало кто задумывается, что при этом используется один из классических паттернов проектирования:</w:t>
+        <w:t># очень распространено использование "функциональной" версии паттерна Команда на основе делегатов. С помощью анонимных методов легко получить делегат, который будет захватывать внешний контекст и выполнять требуемое действие. Подобный вид команд применяется очень часто и мало кто задумывается, что при этом используется один из классических паттернов проектирования:</w:t>
       </w:r>
     </w:p>
     <w:p>
@@ -602,13 +568,7 @@
         <w:rPr>
           <w:rStyle w:val="VerbatimChar"/>
         </w:rPr>
-        <w:t xml:space="preserve">    public Action Get</w:t>
-      </w:r>
-      <w:r>
-        <w:rPr>
-          <w:rStyle w:val="VerbatimChar"/>
-        </w:rPr>
-        <w:t>ExportLogsCommand()</w:t>
+        <w:t xml:space="preserve">    public Action GetExportLogsCommand()</w:t>
       </w:r>
       <w:r>
         <w:br/>
@@ -682,13 +642,7 @@
         <w:rPr>
           <w:lang w:val="ru-RU"/>
         </w:rPr>
-        <w:t>Популярность команд на основе делегатов привела к появлению особой реа</w:t>
-      </w:r>
-      <w:r>
-        <w:rPr>
-          <w:lang w:val="ru-RU"/>
-        </w:rPr>
-        <w:t xml:space="preserve">лизации интерфейса </w:t>
+        <w:t xml:space="preserve">Популярность команд на основе делегатов привела к появлению особой реализации интерфейса </w:t>
       </w:r>
       <w:proofErr w:type="spellStart"/>
       <w:r>
@@ -835,13 +789,7 @@
         <w:rPr>
           <w:lang w:val="ru-RU"/>
         </w:rPr>
-        <w:t xml:space="preserve"> с ш</w:t>
-      </w:r>
-      <w:r>
-        <w:rPr>
-          <w:lang w:val="ru-RU"/>
-        </w:rPr>
-        <w:t xml:space="preserve">аблоном проектирования модель-представление-модель представления", </w:t>
+        <w:t xml:space="preserve"> с шаблоном проектирования модель-представление-модель представления", </w:t>
       </w:r>
       <w:r>
         <w:t>MSDN</w:t>
@@ -888,16 +836,176 @@
           <w:lang w:val="ru-RU"/>
         </w:rPr>
       </w:pPr>
-      <w:hyperlink r:id="rId8">
-        <w:proofErr w:type="spellStart"/>
-        <w:r>
-          <w:rPr>
-            <w:rStyle w:val="Link"/>
-          </w:rPr>
-          <w:t>ICommand</w:t>
-        </w:r>
-        <w:proofErr w:type="spellEnd"/>
-      </w:hyperlink>
+      <w:r>
+        <w:fldChar w:fldCharType="begin"/>
+      </w:r>
+      <w:r>
+        <w:rPr>
+          <w:lang w:val="ru-RU"/>
+        </w:rPr>
+        <w:instrText xml:space="preserve"> </w:instrText>
+      </w:r>
+      <w:r>
+        <w:instrText>HYPERLINK</w:instrText>
+      </w:r>
+      <w:r>
+        <w:rPr>
+          <w:lang w:val="ru-RU"/>
+        </w:rPr>
+        <w:instrText xml:space="preserve"> "</w:instrText>
+      </w:r>
+      <w:r>
+        <w:instrText>http</w:instrText>
+      </w:r>
+      <w:r>
+        <w:rPr>
+          <w:lang w:val="ru-RU"/>
+        </w:rPr>
+        <w:instrText>://</w:instrText>
+      </w:r>
+      <w:r>
+        <w:instrText>msdn</w:instrText>
+      </w:r>
+      <w:r>
+        <w:rPr>
+          <w:lang w:val="ru-RU"/>
+        </w:rPr>
+        <w:instrText>.</w:instrText>
+      </w:r>
+      <w:r>
+        <w:instrText>microsoft</w:instrText>
+      </w:r>
+      <w:r>
+        <w:rPr>
+          <w:lang w:val="ru-RU"/>
+        </w:rPr>
+        <w:instrText>.</w:instrText>
+      </w:r>
+      <w:r>
+        <w:instrText>com</w:instrText>
+      </w:r>
+      <w:r>
+        <w:rPr>
+          <w:lang w:val="ru-RU"/>
+        </w:rPr>
+        <w:instrText>/</w:instrText>
+      </w:r>
+      <w:r>
+        <w:instrText>en</w:instrText>
+      </w:r>
+      <w:r>
+        <w:rPr>
+          <w:lang w:val="ru-RU"/>
+        </w:rPr>
+        <w:instrText>-</w:instrText>
+      </w:r>
+      <w:r>
+        <w:instrText>us</w:instrText>
+      </w:r>
+      <w:r>
+        <w:rPr>
+          <w:lang w:val="ru-RU"/>
+        </w:rPr>
+        <w:instrText>/</w:instrText>
+      </w:r>
+      <w:r>
+        <w:instrText>library</w:instrText>
+      </w:r>
+      <w:r>
+        <w:rPr>
+          <w:lang w:val="ru-RU"/>
+        </w:rPr>
+        <w:instrText>/</w:instrText>
+      </w:r>
+      <w:r>
+        <w:instrText>system</w:instrText>
+      </w:r>
+      <w:r>
+        <w:rPr>
+          <w:lang w:val="ru-RU"/>
+        </w:rPr>
+        <w:instrText>.</w:instrText>
+      </w:r>
+      <w:r>
+        <w:instrText>windows</w:instrText>
+      </w:r>
+      <w:r>
+        <w:rPr>
+          <w:lang w:val="ru-RU"/>
+        </w:rPr>
+        <w:instrText>.</w:instrText>
+      </w:r>
+      <w:r>
+        <w:instrText>input</w:instrText>
+      </w:r>
+      <w:r>
+        <w:rPr>
+          <w:lang w:val="ru-RU"/>
+        </w:rPr>
+        <w:instrText>.</w:instrText>
+      </w:r>
+      <w:r>
+        <w:instrText>icommand</w:instrText>
+      </w:r>
+      <w:r>
+        <w:rPr>
+          <w:lang w:val="ru-RU"/>
+        </w:rPr>
+        <w:instrText>%28</w:instrText>
+      </w:r>
+      <w:r>
+        <w:instrText>v</w:instrText>
+      </w:r>
+      <w:r>
+        <w:rPr>
+          <w:lang w:val="ru-RU"/>
+        </w:rPr>
+        <w:instrText>=</w:instrText>
+      </w:r>
+      <w:r>
+        <w:instrText>vs</w:instrText>
+      </w:r>
+      <w:r>
+        <w:rPr>
+          <w:lang w:val="ru-RU"/>
+        </w:rPr>
+        <w:instrText>.110%29.</w:instrText>
+      </w:r>
+      <w:r>
+        <w:instrText>aspx</w:instrText>
+      </w:r>
+      <w:r>
+        <w:rPr>
+          <w:lang w:val="ru-RU"/>
+        </w:rPr>
+        <w:instrText>" \</w:instrText>
+      </w:r>
+      <w:r>
+        <w:instrText>h</w:instrText>
+      </w:r>
+      <w:r>
+        <w:rPr>
+          <w:lang w:val="ru-RU"/>
+        </w:rPr>
+        <w:instrText xml:space="preserve"> </w:instrText>
+      </w:r>
+      <w:r>
+        <w:fldChar w:fldCharType="separate"/>
+      </w:r>
+      <w:proofErr w:type="spellStart"/>
+      <w:r>
+        <w:rPr>
+          <w:rStyle w:val="Link"/>
+        </w:rPr>
+        <w:t>ICommand</w:t>
+      </w:r>
+      <w:proofErr w:type="spellEnd"/>
+      <w:r>
+        <w:rPr>
+          <w:rStyle w:val="Link"/>
+        </w:rPr>
+        <w:fldChar w:fldCharType="end"/>
+      </w:r>
       <w:r>
         <w:rPr>
           <w:lang w:val="ru-RU"/>
@@ -911,13 +1019,15 @@
         <w:rPr>
           <w:lang w:val="ru-RU"/>
         </w:rPr>
-        <w:t>, на основе к</w:t>
-      </w:r>
-      <w:r>
-        <w:rPr>
-          <w:lang w:val="ru-RU"/>
-        </w:rPr>
-        <w:t>оторых строится привязка данных операций к событиям пользовательского интерфейса.</w:t>
+        <w:t xml:space="preserve">, на основе которых строится привязка </w:t>
+      </w:r>
+      <w:bookmarkStart w:id="4" w:name="_GoBack"/>
+      <w:bookmarkEnd w:id="4"/>
+      <w:r>
+        <w:rPr>
+          <w:lang w:val="ru-RU"/>
+        </w:rPr>
+        <w:t>операций к событиям пользовательского интерфейса.</w:t>
       </w:r>
     </w:p>
     <w:p>
@@ -931,7 +1041,7 @@
           <w:lang w:val="ru-RU"/>
         </w:rPr>
       </w:pPr>
-      <w:hyperlink r:id="rId9">
+      <w:hyperlink r:id="rId8">
         <w:proofErr w:type="spellStart"/>
         <w:r>
           <w:rPr>
@@ -1057,8 +1167,8 @@
           <w:lang w:val="ru-RU"/>
         </w:rPr>
       </w:pPr>
-      <w:bookmarkStart w:id="4" w:name="паттерн-состояние"/>
-      <w:bookmarkEnd w:id="4"/>
+      <w:bookmarkStart w:id="5" w:name="паттерн-состояние"/>
+      <w:bookmarkEnd w:id="5"/>
       <w:r>
         <w:rPr>
           <w:lang w:val="ru-RU"/>
@@ -1083,13 +1193,7 @@
         <w:rPr>
           <w:lang w:val="ru-RU"/>
         </w:rPr>
-        <w:t>: Позволяет объекту варьировать свое поведение в зависимости от вну</w:t>
-      </w:r>
-      <w:r>
-        <w:rPr>
-          <w:lang w:val="ru-RU"/>
-        </w:rPr>
-        <w:t>треннего состояния. Извне создается впечатление, что изменился класс объекта.</w:t>
+        <w:t>: Позволяет объекту варьировать свое поведение в зависимости от внутреннего состояния. Извне создается впечатление, что изменился класс объекта.</w:t>
       </w:r>
     </w:p>
     <w:p>
@@ -1126,13 +1230,7 @@
         <w:rPr>
           <w:lang w:val="ru-RU"/>
         </w:rPr>
-        <w:t xml:space="preserve"> только если соединени</w:t>
-      </w:r>
-      <w:r>
-        <w:rPr>
-          <w:lang w:val="ru-RU"/>
-        </w:rPr>
-        <w:t xml:space="preserve">е еще не установлено, а объект потока (класса </w:t>
+        <w:t xml:space="preserve"> только если соединение еще не установлено, а объект потока (класса </w:t>
       </w:r>
       <w:r>
         <w:rPr>
@@ -1157,13 +1255,7 @@
         <w:rPr>
           <w:lang w:val="ru-RU"/>
         </w:rPr>
-        <w:t>Паттерн состояние предполагает выделение базового класса или интерфейс</w:t>
-      </w:r>
-      <w:r>
-        <w:rPr>
-          <w:lang w:val="ru-RU"/>
-        </w:rPr>
-        <w:t>а для всех допустимых операций и наследника для каждого возможного состояния:</w:t>
+        <w:t>Паттерн состояние предполагает выделение базового класса или интерфейса для всех допустимых операций и наследника для каждого возможного состояния:</w:t>
       </w:r>
     </w:p>
     <w:p>
@@ -1194,7 +1286,7 @@
                     </pic:cNvPicPr>
                   </pic:nvPicPr>
                   <pic:blipFill>
-                    <a:blip r:embed="rId10">
+                    <a:blip r:embed="rId9">
                       <a:extLst>
                         <a:ext uri="{28A0092B-C50C-407E-A947-70E740481C1C}">
                           <a14:useLocalDpi xmlns:a14="http://schemas.microsoft.com/office/drawing/2010/main" val="0"/>
@@ -1376,19 +1468,7 @@
           <w:lang w:val="ru-RU"/>
         </w:rPr>
         <w:lastRenderedPageBreak/>
-        <w:t>Паттерн Состояние в полноценном виде относительно редко применяется на практике. Его применимость опр</w:t>
-      </w:r>
-      <w:r>
-        <w:rPr>
-          <w:lang w:val="ru-RU"/>
-        </w:rPr>
-        <w:t xml:space="preserve">еделяется сложностью конечного автомата. Например, для сложной логики анализа состояния тревожной кнопки охранной системы такой подход оправдан, поскольку переход из одного состояния в другое определяется десятком условий. Для более простых случаев, таких </w:t>
-      </w:r>
-      <w:r>
-        <w:rPr>
-          <w:lang w:val="ru-RU"/>
-        </w:rPr>
-        <w:t xml:space="preserve">как управление соединением к удаленному серверу, обычно достаточно спрятать конечный автомат в отдельном классе, но не выделять отдельный класс на состояние. В еще более простых случаях, таких как управление состоянием класса </w:t>
+        <w:t xml:space="preserve">Паттерн Состояние в полноценном виде относительно редко применяется на практике. Его применимость определяется сложностью конечного автомата. Например, для сложной логики анализа состояния тревожной кнопки охранной системы такой подход оправдан, поскольку переход из одного состояния в другое определяется десятком условий. Для более простых случаев, таких как управление соединением к удаленному серверу, обычно достаточно спрятать конечный автомат в отдельном классе, но не выделять отдельный класс на состояние. В еще более простых случаях, таких как управление состоянием класса </w:t>
       </w:r>
       <w:r>
         <w:rPr>
@@ -1400,13 +1480,7 @@
         <w:rPr>
           <w:lang w:val="ru-RU"/>
         </w:rPr>
-        <w:t xml:space="preserve"> разумнее всего поместит</w:t>
-      </w:r>
-      <w:r>
-        <w:rPr>
-          <w:lang w:val="ru-RU"/>
-        </w:rPr>
-        <w:t xml:space="preserve">ь логику конечного автомата </w:t>
+        <w:t xml:space="preserve"> разумнее всего поместить логику конечного автомата </w:t>
       </w:r>
       <w:proofErr w:type="spellStart"/>
       <w:r>
@@ -1442,8 +1516,8 @@
           <w:lang w:val="ru-RU"/>
         </w:rPr>
       </w:pPr>
-      <w:bookmarkStart w:id="5" w:name="примеры-использования"/>
-      <w:bookmarkEnd w:id="5"/>
+      <w:bookmarkStart w:id="6" w:name="примеры-использования"/>
+      <w:bookmarkEnd w:id="6"/>
       <w:r>
         <w:rPr>
           <w:lang w:val="ru-RU"/>
@@ -1500,10 +1574,7 @@
         <w:t xml:space="preserve"> </w:t>
       </w:r>
       <w:r>
-        <w:t>Fra</w:t>
-      </w:r>
-      <w:r>
-        <w:t>mework</w:t>
+        <w:t>Framework</w:t>
       </w:r>
       <w:r>
         <w:rPr>
@@ -1637,10 +1708,7 @@
       </w:r>
       <w:proofErr w:type="spellStart"/>
       <w:r>
-        <w:t>WaitingForActivatio</w:t>
-      </w:r>
-      <w:r>
-        <w:t>n</w:t>
+        <w:t>WaitingForActivation</w:t>
       </w:r>
       <w:proofErr w:type="spellEnd"/>
       <w:r>
@@ -1708,8 +1776,8 @@
           <w:lang w:val="ru-RU"/>
         </w:rPr>
       </w:pPr>
-      <w:bookmarkStart w:id="6" w:name="паттерн-цепочка-обязанностей"/>
-      <w:bookmarkEnd w:id="6"/>
+      <w:bookmarkStart w:id="7" w:name="паттерн-цепочка-обязанностей"/>
+      <w:bookmarkEnd w:id="7"/>
       <w:r>
         <w:rPr>
           <w:lang w:val="ru-RU"/>
@@ -1734,13 +1802,7 @@
         <w:rPr>
           <w:lang w:val="ru-RU"/>
         </w:rPr>
-        <w:t>: Позволяет избежать привязки отправителя запроса к его получателю, давая шанс обработать запрос нескольким объектам. Связывает объекты-получатели в цепочк</w:t>
-      </w:r>
-      <w:r>
-        <w:rPr>
-          <w:lang w:val="ru-RU"/>
-        </w:rPr>
-        <w:t>у и передает запрос вдоль этой цепочки, пока его не обработают.</w:t>
+        <w:t>: Позволяет избежать привязки отправителя запроса к его получателю, давая шанс обработать запрос нескольким объектам. Связывает объекты-получатели в цепочку и передает запрос вдоль этой цепочки, пока его не обработают.</w:t>
       </w:r>
     </w:p>
     <w:p>
@@ -1771,13 +1833,7 @@
         <w:rPr>
           <w:lang w:val="ru-RU"/>
         </w:rPr>
-        <w:t>, хотя не все знают, что пользуются им настолько часто. Цепочка обязанностей - это любое событие, аргументы ко</w:t>
-      </w:r>
-      <w:r>
-        <w:rPr>
-          <w:lang w:val="ru-RU"/>
-        </w:rPr>
-        <w:t xml:space="preserve">торого позволяют уведомить инициатора, что событие обработано с помощью метода </w:t>
+        <w:t xml:space="preserve">, хотя не все знают, что пользуются им настолько часто. Цепочка обязанностей - это любое событие, аргументы которого позволяют уведомить инициатора, что событие обработано с помощью метода </w:t>
       </w:r>
       <w:proofErr w:type="gramStart"/>
       <w:r>
@@ -1872,13 +1928,7 @@
         <w:rPr>
           <w:lang w:val="ru-RU"/>
         </w:rPr>
-        <w:t>, подписчики которого могут отложить закрытие окна в с</w:t>
-      </w:r>
-      <w:r>
-        <w:rPr>
-          <w:lang w:val="ru-RU"/>
-        </w:rPr>
-        <w:t>лучае необходимости:</w:t>
+        <w:t>, подписчики которого могут отложить закрытие окна в случае необходимости:</w:t>
       </w:r>
     </w:p>
     <w:p>
@@ -2066,13 +2116,7 @@
         <w:rPr>
           <w:lang w:val="ru-RU"/>
         </w:rPr>
-        <w:t xml:space="preserve">, а </w:t>
-      </w:r>
-      <w:r>
-        <w:rPr>
-          <w:lang w:val="ru-RU"/>
-        </w:rPr>
-        <w:t>руками для каждого подписчика:</w:t>
+        <w:t>, а руками для каждого подписчика:</w:t>
       </w:r>
     </w:p>
     <w:p>
@@ -2102,12 +2146,20 @@
         </w:rPr>
         <w:t xml:space="preserve">private void </w:t>
       </w:r>
+      <w:proofErr w:type="spellStart"/>
       <w:proofErr w:type="gramStart"/>
       <w:r>
         <w:rPr>
           <w:rStyle w:val="VerbatimChar"/>
         </w:rPr>
-        <w:t>ClosingForm(</w:t>
+        <w:t>ClosingForm</w:t>
+      </w:r>
+      <w:proofErr w:type="spellEnd"/>
+      <w:r>
+        <w:rPr>
+          <w:rStyle w:val="VerbatimChar"/>
+        </w:rPr>
+        <w:t>(</w:t>
       </w:r>
       <w:proofErr w:type="gramEnd"/>
       <w:r>
@@ -2168,13 +2220,7 @@
         <w:rPr>
           <w:rStyle w:val="VerbatimChar"/>
         </w:rPr>
-        <w:t xml:space="preserve">        foreach (EventHandler&lt;Cancel</w:t>
-      </w:r>
-      <w:r>
-        <w:rPr>
-          <w:rStyle w:val="VerbatimChar"/>
-        </w:rPr>
-        <w:t>EventArgs&gt; handler in invocationList)</w:t>
+        <w:t xml:space="preserve">        foreach (EventHandler&lt;CancelEventArgs&gt; handler in invocationList)</w:t>
       </w:r>
       <w:r>
         <w:br/>
@@ -2295,13 +2341,7 @@
         <w:rPr>
           <w:lang w:val="ru-RU"/>
         </w:rPr>
-        <w:t>Л</w:t>
-      </w:r>
-      <w:r>
-        <w:rPr>
-          <w:lang w:val="ru-RU"/>
-        </w:rPr>
-        <w:t>истинг 7.3 - Псевдокод реализации цепочки обязанностей</w:t>
+        <w:t>Листинг 7.3 - Псевдокод реализации цепочки обязанностей</w:t>
       </w:r>
     </w:p>
     <w:p>
@@ -2332,7 +2372,7 @@
                     </pic:cNvPicPr>
                   </pic:nvPicPr>
                   <pic:blipFill>
-                    <a:blip r:embed="rId11">
+                    <a:blip r:embed="rId10">
                       <a:extLst>
                         <a:ext uri="{28A0092B-C50C-407E-A947-70E740481C1C}">
                           <a14:useLocalDpi xmlns:a14="http://schemas.microsoft.com/office/drawing/2010/main" val="0"/>
@@ -2363,8 +2403,6 @@
           </wp:inline>
         </w:drawing>
       </w:r>
-      <w:bookmarkStart w:id="7" w:name="_GoBack"/>
-      <w:bookmarkEnd w:id="7"/>
     </w:p>
     <w:p>
       <w:pPr>
@@ -2464,13 +2502,7 @@
         <w:rPr>
           <w:lang w:val="ru-RU"/>
         </w:rPr>
-        <w:t xml:space="preserve"> </w:t>
-      </w:r>
-      <w:r>
-        <w:rPr>
-          <w:lang w:val="ru-RU"/>
-        </w:rPr>
-        <w:t xml:space="preserve">аргумент </w:t>
+        <w:t xml:space="preserve"> аргумент </w:t>
       </w:r>
       <w:proofErr w:type="spellStart"/>
       <w:r>
@@ -2571,13 +2603,7 @@
         <w:rPr>
           <w:lang w:val="ru-RU"/>
         </w:rPr>
-        <w:t>. Для ана</w:t>
-      </w:r>
-      <w:r>
-        <w:rPr>
-          <w:lang w:val="ru-RU"/>
-        </w:rPr>
-        <w:t xml:space="preserve">логичных целей используются </w:t>
+        <w:t xml:space="preserve">. Для аналогичных целей используются </w:t>
       </w:r>
       <w:proofErr w:type="spellStart"/>
       <w:r>
@@ -3155,6 +3181,13 @@
     <w:lsdException w:name="Medium Shading 2"/>
     <w:lsdException w:name="Medium List 1"/>
     <w:lsdException w:name="Medium List 2"/>
+    <w:lsdException w:name="Medium Grid 1"/>
+    <w:lsdException w:name="Medium Grid 2"/>
+    <w:lsdException w:name="Medium Grid 3"/>
+    <w:lsdException w:name="Dark List"/>
+    <w:lsdException w:name="Colorful Shading"/>
+    <w:lsdException w:name="Colorful List"/>
+    <w:lsdException w:name="Colorful Grid"/>
     <w:lsdException w:name="Light Shading Accent 1"/>
     <w:lsdException w:name="Light List Accent 1"/>
     <w:lsdException w:name="Light Grid Accent 1"/>

</xml_diff>

<commit_message>
#100, #101 - fixed.
</commit_message>
<xml_diff>
--- a/Docx/Глава 1.7 - Паттерны поведения Заключение.docx
+++ b/Docx/Глава 1.7 - Паттерны поведения Заключение.docx
@@ -836,176 +836,16 @@
           <w:lang w:val="ru-RU"/>
         </w:rPr>
       </w:pPr>
-      <w:r>
-        <w:fldChar w:fldCharType="begin"/>
-      </w:r>
-      <w:r>
-        <w:rPr>
-          <w:lang w:val="ru-RU"/>
-        </w:rPr>
-        <w:instrText xml:space="preserve"> </w:instrText>
-      </w:r>
-      <w:r>
-        <w:instrText>HYPERLINK</w:instrText>
-      </w:r>
-      <w:r>
-        <w:rPr>
-          <w:lang w:val="ru-RU"/>
-        </w:rPr>
-        <w:instrText xml:space="preserve"> "</w:instrText>
-      </w:r>
-      <w:r>
-        <w:instrText>http</w:instrText>
-      </w:r>
-      <w:r>
-        <w:rPr>
-          <w:lang w:val="ru-RU"/>
-        </w:rPr>
-        <w:instrText>://</w:instrText>
-      </w:r>
-      <w:r>
-        <w:instrText>msdn</w:instrText>
-      </w:r>
-      <w:r>
-        <w:rPr>
-          <w:lang w:val="ru-RU"/>
-        </w:rPr>
-        <w:instrText>.</w:instrText>
-      </w:r>
-      <w:r>
-        <w:instrText>microsoft</w:instrText>
-      </w:r>
-      <w:r>
-        <w:rPr>
-          <w:lang w:val="ru-RU"/>
-        </w:rPr>
-        <w:instrText>.</w:instrText>
-      </w:r>
-      <w:r>
-        <w:instrText>com</w:instrText>
-      </w:r>
-      <w:r>
-        <w:rPr>
-          <w:lang w:val="ru-RU"/>
-        </w:rPr>
-        <w:instrText>/</w:instrText>
-      </w:r>
-      <w:r>
-        <w:instrText>en</w:instrText>
-      </w:r>
-      <w:r>
-        <w:rPr>
-          <w:lang w:val="ru-RU"/>
-        </w:rPr>
-        <w:instrText>-</w:instrText>
-      </w:r>
-      <w:r>
-        <w:instrText>us</w:instrText>
-      </w:r>
-      <w:r>
-        <w:rPr>
-          <w:lang w:val="ru-RU"/>
-        </w:rPr>
-        <w:instrText>/</w:instrText>
-      </w:r>
-      <w:r>
-        <w:instrText>library</w:instrText>
-      </w:r>
-      <w:r>
-        <w:rPr>
-          <w:lang w:val="ru-RU"/>
-        </w:rPr>
-        <w:instrText>/</w:instrText>
-      </w:r>
-      <w:r>
-        <w:instrText>system</w:instrText>
-      </w:r>
-      <w:r>
-        <w:rPr>
-          <w:lang w:val="ru-RU"/>
-        </w:rPr>
-        <w:instrText>.</w:instrText>
-      </w:r>
-      <w:r>
-        <w:instrText>windows</w:instrText>
-      </w:r>
-      <w:r>
-        <w:rPr>
-          <w:lang w:val="ru-RU"/>
-        </w:rPr>
-        <w:instrText>.</w:instrText>
-      </w:r>
-      <w:r>
-        <w:instrText>input</w:instrText>
-      </w:r>
-      <w:r>
-        <w:rPr>
-          <w:lang w:val="ru-RU"/>
-        </w:rPr>
-        <w:instrText>.</w:instrText>
-      </w:r>
-      <w:r>
-        <w:instrText>icommand</w:instrText>
-      </w:r>
-      <w:r>
-        <w:rPr>
-          <w:lang w:val="ru-RU"/>
-        </w:rPr>
-        <w:instrText>%28</w:instrText>
-      </w:r>
-      <w:r>
-        <w:instrText>v</w:instrText>
-      </w:r>
-      <w:r>
-        <w:rPr>
-          <w:lang w:val="ru-RU"/>
-        </w:rPr>
-        <w:instrText>=</w:instrText>
-      </w:r>
-      <w:r>
-        <w:instrText>vs</w:instrText>
-      </w:r>
-      <w:r>
-        <w:rPr>
-          <w:lang w:val="ru-RU"/>
-        </w:rPr>
-        <w:instrText>.110%29.</w:instrText>
-      </w:r>
-      <w:r>
-        <w:instrText>aspx</w:instrText>
-      </w:r>
-      <w:r>
-        <w:rPr>
-          <w:lang w:val="ru-RU"/>
-        </w:rPr>
-        <w:instrText>" \</w:instrText>
-      </w:r>
-      <w:r>
-        <w:instrText>h</w:instrText>
-      </w:r>
-      <w:r>
-        <w:rPr>
-          <w:lang w:val="ru-RU"/>
-        </w:rPr>
-        <w:instrText xml:space="preserve"> </w:instrText>
-      </w:r>
-      <w:r>
-        <w:fldChar w:fldCharType="separate"/>
-      </w:r>
-      <w:proofErr w:type="spellStart"/>
-      <w:r>
-        <w:rPr>
-          <w:rStyle w:val="Link"/>
-        </w:rPr>
-        <w:t>ICommand</w:t>
-      </w:r>
-      <w:proofErr w:type="spellEnd"/>
-      <w:r>
-        <w:rPr>
-          <w:rStyle w:val="Link"/>
-        </w:rPr>
-        <w:fldChar w:fldCharType="end"/>
-      </w:r>
+      <w:hyperlink r:id="rId8">
+        <w:proofErr w:type="spellStart"/>
+        <w:r>
+          <w:rPr>
+            <w:rStyle w:val="Link"/>
+          </w:rPr>
+          <w:t>ICommand</w:t>
+        </w:r>
+        <w:proofErr w:type="spellEnd"/>
+      </w:hyperlink>
       <w:r>
         <w:rPr>
           <w:lang w:val="ru-RU"/>
@@ -1019,15 +859,7 @@
         <w:rPr>
           <w:lang w:val="ru-RU"/>
         </w:rPr>
-        <w:t xml:space="preserve">, на основе которых строится привязка </w:t>
-      </w:r>
-      <w:bookmarkStart w:id="4" w:name="_GoBack"/>
-      <w:bookmarkEnd w:id="4"/>
-      <w:r>
-        <w:rPr>
-          <w:lang w:val="ru-RU"/>
-        </w:rPr>
-        <w:t>операций к событиям пользовательского интерфейса.</w:t>
+        <w:t>, на основе которых строится привязка операций к событиям пользовательского интерфейса.</w:t>
       </w:r>
     </w:p>
     <w:p>
@@ -1041,7 +873,7 @@
           <w:lang w:val="ru-RU"/>
         </w:rPr>
       </w:pPr>
-      <w:hyperlink r:id="rId8">
+      <w:hyperlink r:id="rId9">
         <w:proofErr w:type="spellStart"/>
         <w:r>
           <w:rPr>
@@ -1167,8 +999,8 @@
           <w:lang w:val="ru-RU"/>
         </w:rPr>
       </w:pPr>
-      <w:bookmarkStart w:id="5" w:name="паттерн-состояние"/>
-      <w:bookmarkEnd w:id="5"/>
+      <w:bookmarkStart w:id="4" w:name="паттерн-состояние"/>
+      <w:bookmarkEnd w:id="4"/>
       <w:r>
         <w:rPr>
           <w:lang w:val="ru-RU"/>
@@ -1286,7 +1118,7 @@
                     </pic:cNvPicPr>
                   </pic:nvPicPr>
                   <pic:blipFill>
-                    <a:blip r:embed="rId9">
+                    <a:blip r:embed="rId10">
                       <a:extLst>
                         <a:ext uri="{28A0092B-C50C-407E-A947-70E740481C1C}">
                           <a14:useLocalDpi xmlns:a14="http://schemas.microsoft.com/office/drawing/2010/main" val="0"/>
@@ -1468,7 +1300,19 @@
           <w:lang w:val="ru-RU"/>
         </w:rPr>
         <w:lastRenderedPageBreak/>
-        <w:t xml:space="preserve">Паттерн Состояние в полноценном виде относительно редко применяется на практике. Его применимость определяется сложностью конечного автомата. Например, для сложной логики анализа состояния тревожной кнопки охранной системы такой подход оправдан, поскольку переход из одного состояния в другое определяется десятком условий. Для более простых случаев, таких как управление соединением к удаленному серверу, обычно достаточно спрятать конечный автомат в отдельном классе, но не выделять отдельный класс на состояние. В еще более простых случаях, таких как управление состоянием класса </w:t>
+        <w:t>Паттерн Состояние в полноценном виде относительно редко применяется на практике. Его применимость определяется сложностью конечного автомата. Например, для сложной логики анализа состояния тревожной кнопки охранной системы такой подход оправдан, поскольку переход из одного состояния в другое определяется десятком условий. Для более простых случаев, таких как управление соединением к удаленному серверу, обычно достаточно спрятать конечный автомат в отдельном классе, но не выделять отдельный класс на</w:t>
+      </w:r>
+      <w:r>
+        <w:rPr>
+          <w:lang w:val="ru-RU"/>
+        </w:rPr>
+        <w:t xml:space="preserve"> каждое</w:t>
+      </w:r>
+      <w:r>
+        <w:rPr>
+          <w:lang w:val="ru-RU"/>
+        </w:rPr>
+        <w:t xml:space="preserve"> состояние. В еще более простых случаях, таких как управление состоянием класса </w:t>
       </w:r>
       <w:r>
         <w:rPr>
@@ -1480,21 +1324,25 @@
         <w:rPr>
           <w:lang w:val="ru-RU"/>
         </w:rPr>
-        <w:t xml:space="preserve"> разумнее всего поместить логику конечного автомата </w:t>
-      </w:r>
-      <w:proofErr w:type="spellStart"/>
-      <w:r>
-        <w:rPr>
-          <w:lang w:val="ru-RU"/>
-        </w:rPr>
-        <w:t>прямов</w:t>
-      </w:r>
-      <w:proofErr w:type="spellEnd"/>
-      <w:r>
-        <w:rPr>
-          <w:lang w:val="ru-RU"/>
-        </w:rPr>
-        <w:t xml:space="preserve"> в класс </w:t>
+        <w:t xml:space="preserve">, </w:t>
+      </w:r>
+      <w:r>
+        <w:rPr>
+          <w:lang w:val="ru-RU"/>
+        </w:rPr>
+        <w:t>разумнее всего поместить логику конечного автомата прямо</w:t>
+      </w:r>
+      <w:r>
+        <w:rPr>
+          <w:lang w:val="ru-RU"/>
+        </w:rPr>
+        <w:t xml:space="preserve"> </w:t>
+      </w:r>
+      <w:r>
+        <w:rPr>
+          <w:lang w:val="ru-RU"/>
+        </w:rPr>
+        <w:t xml:space="preserve">в класс </w:t>
       </w:r>
       <w:r>
         <w:rPr>
@@ -1506,7 +1354,21 @@
         <w:rPr>
           <w:lang w:val="ru-RU"/>
         </w:rPr>
-        <w:t xml:space="preserve"> и не выносить ее отдельно.</w:t>
+        <w:t xml:space="preserve"> и не выносить ее </w:t>
+      </w:r>
+      <w:proofErr w:type="gramStart"/>
+      <w:r>
+        <w:rPr>
+          <w:lang w:val="ru-RU"/>
+        </w:rPr>
+        <w:t>отдельно</w:t>
+      </w:r>
+      <w:proofErr w:type="gramEnd"/>
+      <w:r>
+        <w:rPr>
+          <w:lang w:val="ru-RU"/>
+        </w:rPr>
+        <w:t>.</w:t>
       </w:r>
     </w:p>
     <w:p>
@@ -1516,8 +1378,8 @@
           <w:lang w:val="ru-RU"/>
         </w:rPr>
       </w:pPr>
-      <w:bookmarkStart w:id="6" w:name="примеры-использования"/>
-      <w:bookmarkEnd w:id="6"/>
+      <w:bookmarkStart w:id="5" w:name="примеры-использования"/>
+      <w:bookmarkEnd w:id="5"/>
       <w:r>
         <w:rPr>
           <w:lang w:val="ru-RU"/>
@@ -1776,8 +1638,8 @@
           <w:lang w:val="ru-RU"/>
         </w:rPr>
       </w:pPr>
-      <w:bookmarkStart w:id="7" w:name="паттерн-цепочка-обязанностей"/>
-      <w:bookmarkEnd w:id="7"/>
+      <w:bookmarkStart w:id="6" w:name="паттерн-цепочка-обязанностей"/>
+      <w:bookmarkEnd w:id="6"/>
       <w:r>
         <w:rPr>
           <w:lang w:val="ru-RU"/>
@@ -2116,7 +1978,19 @@
         <w:rPr>
           <w:lang w:val="ru-RU"/>
         </w:rPr>
-        <w:t>, а руками для каждого подписчика:</w:t>
+        <w:t xml:space="preserve">, а </w:t>
+      </w:r>
+      <w:r>
+        <w:rPr>
+          <w:lang w:val="ru-RU"/>
+        </w:rPr>
+        <w:t>вручную</w:t>
+      </w:r>
+      <w:r>
+        <w:rPr>
+          <w:lang w:val="ru-RU"/>
+        </w:rPr>
+        <w:t xml:space="preserve"> для каждого подписчика:</w:t>
       </w:r>
     </w:p>
     <w:p>
@@ -2372,7 +2246,7 @@
                     </pic:cNvPicPr>
                   </pic:nvPicPr>
                   <pic:blipFill>
-                    <a:blip r:embed="rId10">
+                    <a:blip r:embed="rId11">
                       <a:extLst>
                         <a:ext uri="{28A0092B-C50C-407E-A947-70E740481C1C}">
                           <a14:useLocalDpi xmlns:a14="http://schemas.microsoft.com/office/drawing/2010/main" val="0"/>
@@ -2424,8 +2298,8 @@
           <w:lang w:val="ru-RU"/>
         </w:rPr>
       </w:pPr>
-      <w:bookmarkStart w:id="8" w:name="примеры-в-.net-framework-1"/>
-      <w:bookmarkEnd w:id="8"/>
+      <w:bookmarkStart w:id="7" w:name="примеры-в-.net-framework-1"/>
+      <w:bookmarkEnd w:id="7"/>
       <w:r>
         <w:rPr>
           <w:lang w:val="ru-RU"/>
@@ -2502,7 +2376,19 @@
         <w:rPr>
           <w:lang w:val="ru-RU"/>
         </w:rPr>
-        <w:t xml:space="preserve"> аргумент </w:t>
+        <w:t xml:space="preserve"> аргумент</w:t>
+      </w:r>
+      <w:r>
+        <w:rPr>
+          <w:lang w:val="ru-RU"/>
+        </w:rPr>
+        <w:t>а</w:t>
+      </w:r>
+      <w:r>
+        <w:rPr>
+          <w:lang w:val="ru-RU"/>
+        </w:rPr>
+        <w:t xml:space="preserve"> </w:t>
       </w:r>
       <w:proofErr w:type="spellStart"/>
       <w:r>
@@ -2572,6 +2458,13 @@
       <w:proofErr w:type="spellEnd"/>
       <w:r>
         <w:rPr>
+          <w:rStyle w:val="VerbatimChar"/>
+          <w:lang w:val="ru-RU"/>
+        </w:rPr>
+        <w:t>,</w:t>
+      </w:r>
+      <w:r>
+        <w:rPr>
           <w:lang w:val="ru-RU"/>
         </w:rPr>
         <w:t xml:space="preserve"> обработчик которого может уведомить планировщик, что необработанное исключение задачи не является критичным путем вызова метода </w:t>
@@ -2603,21 +2496,21 @@
         <w:rPr>
           <w:lang w:val="ru-RU"/>
         </w:rPr>
-        <w:t xml:space="preserve">. Для аналогичных целей используются </w:t>
-      </w:r>
-      <w:proofErr w:type="spellStart"/>
-      <w:r>
-        <w:rPr>
-          <w:lang w:val="ru-RU"/>
-        </w:rPr>
-        <w:t>собтия</w:t>
-      </w:r>
-      <w:proofErr w:type="spellEnd"/>
-      <w:r>
-        <w:rPr>
-          <w:lang w:val="ru-RU"/>
-        </w:rPr>
-        <w:t xml:space="preserve"> </w:t>
+        <w:t>. Для аналогичных целей используются соб</w:t>
+      </w:r>
+      <w:r>
+        <w:rPr>
+          <w:lang w:val="ru-RU"/>
+        </w:rPr>
+        <w:t>ы</w:t>
+      </w:r>
+      <w:bookmarkStart w:id="8" w:name="_GoBack"/>
+      <w:bookmarkEnd w:id="8"/>
+      <w:r>
+        <w:rPr>
+          <w:lang w:val="ru-RU"/>
+        </w:rPr>
+        <w:t xml:space="preserve">тия </w:t>
       </w:r>
       <w:r>
         <w:rPr>

</xml_diff>